<commit_message>
Finito classifica, gioco praticamente finito, iniziato qualche test, doc ancora un po indietro da continuare a casa nelle ore perse della lezione per uscita
</commit_message>
<xml_diff>
--- a/4_Diari/Diario_2024.12.11.docx
+++ b/4_Diari/Diario_2024.12.11.docx
@@ -211,7 +211,19 @@
               <w:rPr>
                 <w:rFonts w:ascii="Arial" w:hAnsi="Arial" w:cs="Arial"/>
               </w:rPr>
-              <w:t xml:space="preserve"> </w:t>
+              <w:t>Mattina:</w:t>
+            </w:r>
+            <w:r>
+              <w:rPr>
+                <w:rFonts w:ascii="Arial" w:hAnsi="Arial" w:cs="Arial"/>
+              </w:rPr>
+              <w:t xml:space="preserve"> 4 ore</w:t>
+            </w:r>
+            <w:r>
+              <w:rPr>
+                <w:rFonts w:ascii="Arial" w:hAnsi="Arial" w:cs="Arial"/>
+              </w:rPr>
+              <w:t xml:space="preserve"> continuato con l’inserimento delle domande e risolto piccoli problemi della pagina delle domande.</w:t>
             </w:r>
           </w:p>
           <w:p>
@@ -224,17 +236,40 @@
               <w:rPr>
                 <w:rFonts w:ascii="Arial" w:hAnsi="Arial" w:cs="Arial"/>
               </w:rPr>
-              <w:t>Finire il gioco implementando risposte e migliorando UI</w:t>
+              <w:t>Pomeriggio:</w:t>
+            </w:r>
+            <w:r>
+              <w:rPr>
+                <w:rFonts w:ascii="Arial" w:hAnsi="Arial" w:cs="Arial"/>
+              </w:rPr>
+              <w:t xml:space="preserve"> 4 ore</w:t>
             </w:r>
             <w:bookmarkStart w:id="3" w:name="_GoBack"/>
             <w:bookmarkEnd w:id="3"/>
-          </w:p>
-          <w:p>
-            <w:pPr>
+            <w:r>
               <w:rPr>
                 <w:rFonts w:ascii="Arial" w:hAnsi="Arial" w:cs="Arial"/>
               </w:rPr>
-            </w:pPr>
+              <w:t xml:space="preserve"> continuato a fare le risposte, alcuni problemi riscontrati, soluzione </w:t>
+            </w:r>
+            <w:r>
+              <w:rPr>
+                <w:rFonts w:ascii="Arial" w:hAnsi="Arial" w:cs="Arial"/>
+              </w:rPr>
+              <w:t xml:space="preserve">fatta in parte, assegna il punteggio della domanda ma non fa visualizzare la risposta corretta, </w:t>
+            </w:r>
+            <w:r>
+              <w:rPr>
+                <w:rFonts w:ascii="Arial" w:hAnsi="Arial" w:cs="Arial"/>
+              </w:rPr>
+              <w:t>risolto problema con le domande che rimanevano sempre le stesse</w:t>
+            </w:r>
+            <w:r>
+              <w:rPr>
+                <w:rFonts w:ascii="Arial" w:hAnsi="Arial" w:cs="Arial"/>
+              </w:rPr>
+              <w:t>.</w:t>
+            </w:r>
           </w:p>
         </w:tc>
       </w:tr>
@@ -294,7 +329,13 @@
               <w:rPr>
                 <w:rFonts w:ascii="Arial" w:hAnsi="Arial" w:cs="Arial"/>
               </w:rPr>
-              <w:t>Nessun problema</w:t>
+              <w:t xml:space="preserve">Problema con Pagina risposte, da migliorare il controllo, </w:t>
+            </w:r>
+            <w:r>
+              <w:rPr>
+                <w:rFonts w:ascii="Arial" w:hAnsi="Arial" w:cs="Arial"/>
+              </w:rPr>
+              <w:t>in parte risolto.</w:t>
             </w:r>
           </w:p>
         </w:tc>
@@ -352,22 +393,8 @@
               <w:rPr>
                 <w:rFonts w:ascii="Arial" w:hAnsi="Arial" w:cs="Arial"/>
               </w:rPr>
-              <w:t xml:space="preserve">Rispetto alla pianificazione sono </w:t>
+              <w:t>Rispetto alla pianificazione sono</w:t>
             </w:r>
-            <w:r>
-              <w:rPr>
-                <w:rFonts w:ascii="Arial" w:hAnsi="Arial" w:cs="Arial"/>
-              </w:rPr>
-              <w:t xml:space="preserve">un </w:t>
-            </w:r>
-            <w:proofErr w:type="spellStart"/>
-            <w:r>
-              <w:rPr>
-                <w:rFonts w:ascii="Arial" w:hAnsi="Arial" w:cs="Arial"/>
-              </w:rPr>
-              <w:t>po</w:t>
-            </w:r>
-            <w:proofErr w:type="spellEnd"/>
             <w:r>
               <w:rPr>
                 <w:rFonts w:ascii="Arial" w:hAnsi="Arial" w:cs="Arial"/>
@@ -433,7 +460,73 @@
               <w:rPr>
                 <w:rFonts w:ascii="Arial" w:hAnsi="Arial" w:cs="Arial"/>
               </w:rPr>
-              <w:t>Continuare implementazione e fare test</w:t>
+              <w:t>Continuare implementazione</w:t>
+            </w:r>
+            <w:r>
+              <w:rPr>
+                <w:rFonts w:ascii="Arial" w:hAnsi="Arial" w:cs="Arial"/>
+              </w:rPr>
+              <w:t xml:space="preserve">, risolvendo il </w:t>
+            </w:r>
+            <w:r>
+              <w:rPr>
+                <w:rFonts w:ascii="Arial" w:hAnsi="Arial" w:cs="Arial"/>
+              </w:rPr>
+              <w:t>problema delle domande</w:t>
+            </w:r>
+            <w:r>
+              <w:rPr>
+                <w:rFonts w:ascii="Arial" w:hAnsi="Arial" w:cs="Arial"/>
+              </w:rPr>
+              <w:t>, alcune categorie non vanno (sport-facile OK, sport medio e difficile NON OK)</w:t>
+            </w:r>
+            <w:r>
+              <w:rPr>
+                <w:rFonts w:ascii="Arial" w:hAnsi="Arial" w:cs="Arial"/>
+              </w:rPr>
+              <w:t>,</w:t>
+            </w:r>
+            <w:r>
+              <w:rPr>
+                <w:rFonts w:ascii="Arial" w:hAnsi="Arial" w:cs="Arial"/>
+              </w:rPr>
+              <w:t xml:space="preserve"> </w:t>
+            </w:r>
+            <w:r>
+              <w:rPr>
+                <w:rFonts w:ascii="Arial" w:hAnsi="Arial" w:cs="Arial"/>
+              </w:rPr>
+              <w:t>fare test</w:t>
+            </w:r>
+            <w:r>
+              <w:rPr>
+                <w:rFonts w:ascii="Arial" w:hAnsi="Arial" w:cs="Arial"/>
+              </w:rPr>
+              <w:t xml:space="preserve"> (ancora </w:t>
+            </w:r>
+            <w:r>
+              <w:rPr>
+                <w:rFonts w:ascii="Arial" w:hAnsi="Arial" w:cs="Arial"/>
+              </w:rPr>
+              <w:t>6-8</w:t>
+            </w:r>
+            <w:r>
+              <w:rPr>
+                <w:rFonts w:ascii="Arial" w:hAnsi="Arial" w:cs="Arial"/>
+              </w:rPr>
+              <w:t xml:space="preserve"> ore da recuperare a casa per via dell’uscita di inglese</w:t>
+            </w:r>
+            <w:r>
+              <w:rPr>
+                <w:rFonts w:ascii="Arial" w:hAnsi="Arial" w:cs="Arial"/>
+              </w:rPr>
+              <w:t xml:space="preserve"> e malattia</w:t>
+            </w:r>
+            <w:r>
+              <w:rPr>
+                <w:rFonts w:ascii="Arial" w:hAnsi="Arial" w:cs="Arial"/>
+              </w:rPr>
+              <w:t>).</w:t>
             </w:r>
           </w:p>
         </w:tc>
@@ -3956,7 +4049,9 @@
     <w:rsid w:val="000B47BC"/>
     <w:rsid w:val="000E0CC5"/>
     <w:rsid w:val="000E27AC"/>
+    <w:rsid w:val="000F015B"/>
     <w:rsid w:val="000F117C"/>
+    <w:rsid w:val="00110152"/>
     <w:rsid w:val="001101C0"/>
     <w:rsid w:val="00127196"/>
     <w:rsid w:val="00135340"/>
@@ -4042,6 +4137,7 @@
     <w:rsid w:val="008E6A10"/>
     <w:rsid w:val="008F0569"/>
     <w:rsid w:val="008F75BF"/>
+    <w:rsid w:val="009078F8"/>
     <w:rsid w:val="00910CDF"/>
     <w:rsid w:val="009135E1"/>
     <w:rsid w:val="00914221"/>
@@ -4904,7 +5000,7 @@
 </file>
 
 <file path=customXml/itemProps1.xml><?xml version="1.0" encoding="utf-8"?>
-<ds:datastoreItem xmlns:ds="http://schemas.openxmlformats.org/officeDocument/2006/customXml" ds:itemID="{329BA331-63FC-459E-BFD5-994E6D638A35}">
+<ds:datastoreItem xmlns:ds="http://schemas.openxmlformats.org/officeDocument/2006/customXml" ds:itemID="{7943D921-1EDC-4C14-880F-F20E28EDFEF4}">
   <ds:schemaRefs>
     <ds:schemaRef ds:uri="http://schemas.openxmlformats.org/officeDocument/2006/bibliography"/>
   </ds:schemaRefs>

</xml_diff>